<commit_message>
diploma BackUp True-FINAL (lol2)
</commit_message>
<xml_diff>
--- a/docs/ИУ5-41М_Фадеев_А_А_Задание.docx
+++ b/docs/ИУ5-41М_Фадеев_А_А_Задание.docx
@@ -241,7 +241,15 @@
           <w:sz w:val="24"/>
           <w:szCs w:val="22"/>
         </w:rPr>
-        <w:t xml:space="preserve">______________ </w:t>
+        <w:t>_____________</w:t>
+      </w:r>
+      <w:proofErr w:type="gramStart"/>
+      <w:r>
+        <w:rPr>
+          <w:sz w:val="24"/>
+          <w:szCs w:val="22"/>
+        </w:rPr>
+        <w:t xml:space="preserve">_ </w:t>
       </w:r>
       <w:r>
         <w:rPr>
@@ -274,7 +282,16 @@
           <w:szCs w:val="22"/>
           <w:u w:val="single"/>
         </w:rPr>
-        <w:t xml:space="preserve">. </w:t>
+        <w:t>.</w:t>
+      </w:r>
+      <w:proofErr w:type="gramEnd"/>
+      <w:r>
+        <w:rPr>
+          <w:sz w:val="24"/>
+          <w:szCs w:val="22"/>
+          <w:u w:val="single"/>
+        </w:rPr>
+        <w:t xml:space="preserve"> </w:t>
       </w:r>
       <w:r>
         <w:rPr>
@@ -284,8 +301,6 @@
         </w:rPr>
         <w:t>Терехов</w:t>
       </w:r>
-      <w:bookmarkStart w:id="2" w:name="_GoBack"/>
-      <w:bookmarkEnd w:id="2"/>
       <w:r>
         <w:rPr>
           <w:sz w:val="24"/>
@@ -310,7 +325,23 @@
           <w:sz w:val="16"/>
           <w:szCs w:val="16"/>
         </w:rPr>
-        <w:t>(И.О.Фамилия)</w:t>
+        <w:t>(</w:t>
+      </w:r>
+      <w:proofErr w:type="spellStart"/>
+      <w:r>
+        <w:rPr>
+          <w:sz w:val="16"/>
+          <w:szCs w:val="16"/>
+        </w:rPr>
+        <w:t>И.О.Фамилия</w:t>
+      </w:r>
+      <w:proofErr w:type="spellEnd"/>
+      <w:r>
+        <w:rPr>
+          <w:sz w:val="16"/>
+          <w:szCs w:val="16"/>
+        </w:rPr>
+        <w:t>)</w:t>
       </w:r>
     </w:p>
     <w:p>
@@ -322,6 +353,7 @@
           <w:szCs w:val="22"/>
         </w:rPr>
       </w:pPr>
+      <w:proofErr w:type="gramStart"/>
       <w:r>
         <w:rPr>
           <w:sz w:val="24"/>
@@ -341,7 +373,15 @@
           <w:sz w:val="24"/>
           <w:szCs w:val="22"/>
         </w:rPr>
-        <w:t>_____</w:t>
+        <w:t>_</w:t>
+      </w:r>
+      <w:proofErr w:type="gramEnd"/>
+      <w:r>
+        <w:rPr>
+          <w:sz w:val="24"/>
+          <w:szCs w:val="22"/>
+        </w:rPr>
+        <w:t>____</w:t>
       </w:r>
       <w:r>
         <w:rPr>
@@ -394,7 +434,7 @@
           <w:szCs w:val="28"/>
         </w:rPr>
       </w:pPr>
-      <w:bookmarkStart w:id="3" w:name="_Toc104511117"/>
+      <w:bookmarkStart w:id="2" w:name="_Toc104511117"/>
       <w:r>
         <w:rPr>
           <w:spacing w:val="60"/>
@@ -403,7 +443,7 @@
         </w:rPr>
         <w:t>ЗАДАНИЕ</w:t>
       </w:r>
-      <w:bookmarkEnd w:id="3"/>
+      <w:bookmarkEnd w:id="2"/>
     </w:p>
     <w:p>
       <w:pPr>
@@ -708,8 +748,16 @@
         <w:rPr>
           <w:u w:val="single"/>
         </w:rPr>
-        <w:t>Исследование векторного представления метаграфов</w:t>
-      </w:r>
+        <w:t xml:space="preserve">Исследование векторного представления </w:t>
+      </w:r>
+      <w:proofErr w:type="spellStart"/>
+      <w:r>
+        <w:rPr>
+          <w:u w:val="single"/>
+        </w:rPr>
+        <w:t>метаграфов</w:t>
+      </w:r>
+      <w:proofErr w:type="spellEnd"/>
       <w:r>
         <w:rPr>
           <w:u w:val="single"/>
@@ -1245,7 +1293,23 @@
           <w:sz w:val="24"/>
           <w:szCs w:val="22"/>
         </w:rPr>
-        <w:t>Тема квалификационной работы утверждена распоряжением по факультету ___________________ № ___________от « ___ » _____________ 20__ г.</w:t>
+        <w:t xml:space="preserve">Тема квалификационной работы утверждена распоряжением по факультету ___________________ № ___________от </w:t>
+      </w:r>
+      <w:proofErr w:type="gramStart"/>
+      <w:r>
+        <w:rPr>
+          <w:sz w:val="24"/>
+          <w:szCs w:val="22"/>
+        </w:rPr>
+        <w:t>« _</w:t>
+      </w:r>
+      <w:proofErr w:type="gramEnd"/>
+      <w:r>
+        <w:rPr>
+          <w:sz w:val="24"/>
+          <w:szCs w:val="22"/>
+        </w:rPr>
+        <w:t>__ » _____________ 20__ г.</w:t>
       </w:r>
     </w:p>
     <w:p>
@@ -1278,15 +1342,27 @@
         </w:rPr>
         <w:t xml:space="preserve">Часть 1. </w:t>
       </w:r>
-      <w:r>
-        <w:rPr>
-          <w:b/>
-          <w:i/>
-          <w:sz w:val="24"/>
-          <w:szCs w:val="22"/>
-          <w:u w:val="single"/>
-        </w:rPr>
-        <w:t>Предпроектное исследование</w:t>
+      <w:proofErr w:type="spellStart"/>
+      <w:r>
+        <w:rPr>
+          <w:b/>
+          <w:i/>
+          <w:sz w:val="24"/>
+          <w:szCs w:val="22"/>
+          <w:u w:val="single"/>
+        </w:rPr>
+        <w:t>Предпроектное</w:t>
+      </w:r>
+      <w:proofErr w:type="spellEnd"/>
+      <w:r>
+        <w:rPr>
+          <w:b/>
+          <w:i/>
+          <w:sz w:val="24"/>
+          <w:szCs w:val="22"/>
+          <w:u w:val="single"/>
+        </w:rPr>
+        <w:t xml:space="preserve"> исследование</w:t>
       </w:r>
     </w:p>
     <w:p>
@@ -1317,7 +1393,29 @@
           <w:szCs w:val="22"/>
           <w:u w:val="single"/>
         </w:rPr>
-        <w:t>Средства обработки графовых моделей данных</w:t>
+        <w:t xml:space="preserve">Средства обработки </w:t>
+      </w:r>
+      <w:proofErr w:type="spellStart"/>
+      <w:r>
+        <w:rPr>
+          <w:b/>
+          <w:i/>
+          <w:sz w:val="24"/>
+          <w:szCs w:val="22"/>
+          <w:u w:val="single"/>
+        </w:rPr>
+        <w:t>графовых</w:t>
+      </w:r>
+      <w:proofErr w:type="spellEnd"/>
+      <w:r>
+        <w:rPr>
+          <w:b/>
+          <w:i/>
+          <w:sz w:val="24"/>
+          <w:szCs w:val="22"/>
+          <w:u w:val="single"/>
+        </w:rPr>
+        <w:t xml:space="preserve"> моделей данных</w:t>
       </w:r>
       <w:r>
         <w:rPr>
@@ -1329,15 +1427,27 @@
         </w:rPr>
         <w:t xml:space="preserve">, </w:t>
       </w:r>
-      <w:r>
-        <w:rPr>
-          <w:b/>
-          <w:i/>
-          <w:sz w:val="24"/>
-          <w:szCs w:val="22"/>
-          <w:u w:val="single"/>
-        </w:rPr>
-        <w:t>Графовые модели данных</w:t>
+      <w:proofErr w:type="spellStart"/>
+      <w:r>
+        <w:rPr>
+          <w:b/>
+          <w:i/>
+          <w:sz w:val="24"/>
+          <w:szCs w:val="22"/>
+          <w:u w:val="single"/>
+        </w:rPr>
+        <w:t>Графовые</w:t>
+      </w:r>
+      <w:proofErr w:type="spellEnd"/>
+      <w:r>
+        <w:rPr>
+          <w:b/>
+          <w:i/>
+          <w:sz w:val="24"/>
+          <w:szCs w:val="22"/>
+          <w:u w:val="single"/>
+        </w:rPr>
+        <w:t xml:space="preserve"> модели данных</w:t>
       </w:r>
       <w:r>
         <w:rPr>
@@ -1377,8 +1487,20 @@
           <w:szCs w:val="22"/>
           <w:u w:val="single"/>
         </w:rPr>
-        <w:t>Операции над метаграфом</w:t>
-      </w:r>
+        <w:t xml:space="preserve">Операции над </w:t>
+      </w:r>
+      <w:proofErr w:type="spellStart"/>
+      <w:r>
+        <w:rPr>
+          <w:b/>
+          <w:i/>
+          <w:sz w:val="24"/>
+          <w:szCs w:val="22"/>
+          <w:u w:val="single"/>
+        </w:rPr>
+        <w:t>метаграфом</w:t>
+      </w:r>
+      <w:proofErr w:type="spellEnd"/>
       <w:r>
         <w:rPr>
           <w:b/>
@@ -2021,8 +2143,42 @@
           <w:szCs w:val="22"/>
           <w:u w:val="single"/>
         </w:rPr>
-        <w:t>Разработка метода эмбеддинга метаграфов</w:t>
-      </w:r>
+        <w:t xml:space="preserve">Разработка метода </w:t>
+      </w:r>
+      <w:proofErr w:type="spellStart"/>
+      <w:r>
+        <w:rPr>
+          <w:b/>
+          <w:i/>
+          <w:sz w:val="24"/>
+          <w:szCs w:val="22"/>
+          <w:u w:val="single"/>
+        </w:rPr>
+        <w:t>эмбеддинга</w:t>
+      </w:r>
+      <w:proofErr w:type="spellEnd"/>
+      <w:r>
+        <w:rPr>
+          <w:b/>
+          <w:i/>
+          <w:sz w:val="24"/>
+          <w:szCs w:val="22"/>
+          <w:u w:val="single"/>
+        </w:rPr>
+        <w:t xml:space="preserve"> </w:t>
+      </w:r>
+      <w:proofErr w:type="spellStart"/>
+      <w:r>
+        <w:rPr>
+          <w:b/>
+          <w:i/>
+          <w:sz w:val="24"/>
+          <w:szCs w:val="22"/>
+          <w:u w:val="single"/>
+        </w:rPr>
+        <w:t>метаграфов</w:t>
+      </w:r>
+      <w:proofErr w:type="spellEnd"/>
       <w:r>
         <w:rPr>
           <w:b/>
@@ -2041,8 +2197,42 @@
           <w:szCs w:val="22"/>
           <w:u w:val="single"/>
         </w:rPr>
-        <w:t>Особенности эмбеддинга метаграфов</w:t>
-      </w:r>
+        <w:t xml:space="preserve">Особенности </w:t>
+      </w:r>
+      <w:proofErr w:type="spellStart"/>
+      <w:r>
+        <w:rPr>
+          <w:b/>
+          <w:i/>
+          <w:sz w:val="24"/>
+          <w:szCs w:val="22"/>
+          <w:u w:val="single"/>
+        </w:rPr>
+        <w:t>эмбеддинга</w:t>
+      </w:r>
+      <w:proofErr w:type="spellEnd"/>
+      <w:r>
+        <w:rPr>
+          <w:b/>
+          <w:i/>
+          <w:sz w:val="24"/>
+          <w:szCs w:val="22"/>
+          <w:u w:val="single"/>
+        </w:rPr>
+        <w:t xml:space="preserve"> </w:t>
+      </w:r>
+      <w:proofErr w:type="spellStart"/>
+      <w:r>
+        <w:rPr>
+          <w:b/>
+          <w:i/>
+          <w:sz w:val="24"/>
+          <w:szCs w:val="22"/>
+          <w:u w:val="single"/>
+        </w:rPr>
+        <w:t>метаграфов</w:t>
+      </w:r>
+      <w:proofErr w:type="spellEnd"/>
       <w:r>
         <w:rPr>
           <w:b/>
@@ -2061,7 +2251,29 @@
           <w:szCs w:val="22"/>
           <w:u w:val="single"/>
         </w:rPr>
-        <w:t>Преобразование метаграфа в многодольный граф</w:t>
+        <w:t xml:space="preserve">Преобразование метаграфа в </w:t>
+      </w:r>
+      <w:proofErr w:type="spellStart"/>
+      <w:r>
+        <w:rPr>
+          <w:b/>
+          <w:i/>
+          <w:sz w:val="24"/>
+          <w:szCs w:val="22"/>
+          <w:u w:val="single"/>
+        </w:rPr>
+        <w:t>многодольный</w:t>
+      </w:r>
+      <w:proofErr w:type="spellEnd"/>
+      <w:r>
+        <w:rPr>
+          <w:b/>
+          <w:i/>
+          <w:sz w:val="24"/>
+          <w:szCs w:val="22"/>
+          <w:u w:val="single"/>
+        </w:rPr>
+        <w:t xml:space="preserve"> граф</w:t>
       </w:r>
       <w:r>
         <w:rPr>
@@ -2101,7 +2313,29 @@
           <w:szCs w:val="22"/>
           <w:u w:val="single"/>
         </w:rPr>
-        <w:t>Подходы к эмбеддингу графов</w:t>
+        <w:t xml:space="preserve">Подходы к </w:t>
+      </w:r>
+      <w:proofErr w:type="spellStart"/>
+      <w:r>
+        <w:rPr>
+          <w:b/>
+          <w:i/>
+          <w:sz w:val="24"/>
+          <w:szCs w:val="22"/>
+          <w:u w:val="single"/>
+        </w:rPr>
+        <w:t>эмбеддингу</w:t>
+      </w:r>
+      <w:proofErr w:type="spellEnd"/>
+      <w:r>
+        <w:rPr>
+          <w:b/>
+          <w:i/>
+          <w:sz w:val="24"/>
+          <w:szCs w:val="22"/>
+          <w:u w:val="single"/>
+        </w:rPr>
+        <w:t xml:space="preserve"> графов</w:t>
       </w:r>
       <w:r>
         <w:rPr>
@@ -2121,7 +2355,29 @@
           <w:szCs w:val="22"/>
           <w:u w:val="single"/>
         </w:rPr>
-        <w:t>Входные данные эмбеддинга графов</w:t>
+        <w:t xml:space="preserve">Входные данные </w:t>
+      </w:r>
+      <w:proofErr w:type="spellStart"/>
+      <w:r>
+        <w:rPr>
+          <w:b/>
+          <w:i/>
+          <w:sz w:val="24"/>
+          <w:szCs w:val="22"/>
+          <w:u w:val="single"/>
+        </w:rPr>
+        <w:t>эмбеддинга</w:t>
+      </w:r>
+      <w:proofErr w:type="spellEnd"/>
+      <w:r>
+        <w:rPr>
+          <w:b/>
+          <w:i/>
+          <w:sz w:val="24"/>
+          <w:szCs w:val="22"/>
+          <w:u w:val="single"/>
+        </w:rPr>
+        <w:t xml:space="preserve"> графов</w:t>
       </w:r>
       <w:r>
         <w:rPr>
@@ -2141,7 +2397,29 @@
           <w:szCs w:val="22"/>
           <w:u w:val="single"/>
         </w:rPr>
-        <w:t>Особенности многодольных (трёхдольных) графов</w:t>
+        <w:t xml:space="preserve">Особенности </w:t>
+      </w:r>
+      <w:proofErr w:type="spellStart"/>
+      <w:r>
+        <w:rPr>
+          <w:b/>
+          <w:i/>
+          <w:sz w:val="24"/>
+          <w:szCs w:val="22"/>
+          <w:u w:val="single"/>
+        </w:rPr>
+        <w:t>многодольных</w:t>
+      </w:r>
+      <w:proofErr w:type="spellEnd"/>
+      <w:r>
+        <w:rPr>
+          <w:b/>
+          <w:i/>
+          <w:sz w:val="24"/>
+          <w:szCs w:val="22"/>
+          <w:u w:val="single"/>
+        </w:rPr>
+        <w:t xml:space="preserve"> (трёхдольных) графов</w:t>
       </w:r>
       <w:r>
         <w:rPr>
@@ -2161,7 +2439,29 @@
           <w:szCs w:val="22"/>
           <w:u w:val="single"/>
         </w:rPr>
-        <w:t>Выходные данные эмбеддинга графов</w:t>
+        <w:t xml:space="preserve">Выходные данные </w:t>
+      </w:r>
+      <w:proofErr w:type="spellStart"/>
+      <w:r>
+        <w:rPr>
+          <w:b/>
+          <w:i/>
+          <w:sz w:val="24"/>
+          <w:szCs w:val="22"/>
+          <w:u w:val="single"/>
+        </w:rPr>
+        <w:t>эмбеддинга</w:t>
+      </w:r>
+      <w:proofErr w:type="spellEnd"/>
+      <w:r>
+        <w:rPr>
+          <w:b/>
+          <w:i/>
+          <w:sz w:val="24"/>
+          <w:szCs w:val="22"/>
+          <w:u w:val="single"/>
+        </w:rPr>
+        <w:t xml:space="preserve"> графов</w:t>
       </w:r>
       <w:r>
         <w:rPr>
@@ -2181,8 +2481,20 @@
           <w:szCs w:val="22"/>
           <w:u w:val="single"/>
         </w:rPr>
-        <w:t>Алгоритмы эмбеддинга</w:t>
-      </w:r>
+        <w:t xml:space="preserve">Алгоритмы </w:t>
+      </w:r>
+      <w:proofErr w:type="spellStart"/>
+      <w:r>
+        <w:rPr>
+          <w:b/>
+          <w:i/>
+          <w:sz w:val="24"/>
+          <w:szCs w:val="22"/>
+          <w:u w:val="single"/>
+        </w:rPr>
+        <w:t>эмбеддинга</w:t>
+      </w:r>
+      <w:proofErr w:type="spellEnd"/>
       <w:r>
         <w:rPr>
           <w:b/>
@@ -2778,8 +3090,20 @@
           <w:szCs w:val="22"/>
           <w:u w:val="single"/>
         </w:rPr>
-        <w:t>Используемый метаграф</w:t>
-      </w:r>
+        <w:t xml:space="preserve">Используемый </w:t>
+      </w:r>
+      <w:proofErr w:type="spellStart"/>
+      <w:r>
+        <w:rPr>
+          <w:b/>
+          <w:i/>
+          <w:sz w:val="24"/>
+          <w:szCs w:val="22"/>
+          <w:u w:val="single"/>
+        </w:rPr>
+        <w:t>метаграф</w:t>
+      </w:r>
+      <w:proofErr w:type="spellEnd"/>
       <w:r>
         <w:rPr>
           <w:b/>
@@ -3547,8 +3871,18 @@
           <w:szCs w:val="22"/>
           <w:u w:val="single"/>
         </w:rPr>
-        <w:t>91</w:t>
-      </w:r>
+        <w:t>9</w:t>
+      </w:r>
+      <w:r>
+        <w:rPr>
+          <w:sz w:val="24"/>
+          <w:szCs w:val="22"/>
+          <w:u w:val="single"/>
+        </w:rPr>
+        <w:t>6</w:t>
+      </w:r>
+      <w:bookmarkStart w:id="3" w:name="_GoBack"/>
+      <w:bookmarkEnd w:id="3"/>
       <w:r>
         <w:rPr>
           <w:sz w:val="24"/>
@@ -3614,15 +3948,49 @@
         </w:rPr>
         <w:t xml:space="preserve">Слайды с демонстрацией </w:t>
       </w:r>
-      <w:r>
-        <w:rPr>
-          <w:b/>
-          <w:i/>
-          <w:sz w:val="24"/>
-          <w:szCs w:val="22"/>
-          <w:u w:val="single"/>
-        </w:rPr>
-        <w:t>метаграфовой модели, результатов преобразования метаграфа к трёхдольному графу, алгоритмом преобразования метаграфа к матрице смежности, описанием алгоритмов эмбеддинга, описанием экспериментов</w:t>
+      <w:proofErr w:type="spellStart"/>
+      <w:r>
+        <w:rPr>
+          <w:b/>
+          <w:i/>
+          <w:sz w:val="24"/>
+          <w:szCs w:val="22"/>
+          <w:u w:val="single"/>
+        </w:rPr>
+        <w:t>метаграфовой</w:t>
+      </w:r>
+      <w:proofErr w:type="spellEnd"/>
+      <w:r>
+        <w:rPr>
+          <w:b/>
+          <w:i/>
+          <w:sz w:val="24"/>
+          <w:szCs w:val="22"/>
+          <w:u w:val="single"/>
+        </w:rPr>
+        <w:t xml:space="preserve"> модели, результатов преобразования метаграфа к трёхдольному графу, алгоритмом преобразования метаграфа к матрице смежности, описанием алгоритмов </w:t>
+      </w:r>
+      <w:proofErr w:type="spellStart"/>
+      <w:r>
+        <w:rPr>
+          <w:b/>
+          <w:i/>
+          <w:sz w:val="24"/>
+          <w:szCs w:val="22"/>
+          <w:u w:val="single"/>
+        </w:rPr>
+        <w:t>эмбеддинга</w:t>
+      </w:r>
+      <w:proofErr w:type="spellEnd"/>
+      <w:r>
+        <w:rPr>
+          <w:b/>
+          <w:i/>
+          <w:sz w:val="24"/>
+          <w:szCs w:val="22"/>
+          <w:u w:val="single"/>
+        </w:rPr>
+        <w:t>, описанием экспериментов</w:t>
       </w:r>
       <w:r>
         <w:rPr>
@@ -4114,8 +4482,17 @@
           <w:sz w:val="24"/>
           <w:szCs w:val="22"/>
         </w:rPr>
-        <w:t>Дата выдачи задания « _</w:t>
-      </w:r>
+        <w:t xml:space="preserve">Дата выдачи задания </w:t>
+      </w:r>
+      <w:proofErr w:type="gramStart"/>
+      <w:r>
+        <w:rPr>
+          <w:sz w:val="24"/>
+          <w:szCs w:val="22"/>
+        </w:rPr>
+        <w:t>« _</w:t>
+      </w:r>
+      <w:proofErr w:type="gramEnd"/>
       <w:r>
         <w:rPr>
           <w:sz w:val="24"/>
@@ -4181,8 +4558,17 @@
           <w:sz w:val="24"/>
           <w:szCs w:val="22"/>
         </w:rPr>
-        <w:t>В соответствии с учебным планом выпускную квалификационную работу выполнить в полном объеме в срок до « _</w:t>
-      </w:r>
+        <w:t xml:space="preserve">В соответствии с учебным планом выпускную квалификационную работу выполнить в полном объеме в срок до </w:t>
+      </w:r>
+      <w:proofErr w:type="gramStart"/>
+      <w:r>
+        <w:rPr>
+          <w:sz w:val="24"/>
+          <w:szCs w:val="22"/>
+        </w:rPr>
+        <w:t>« _</w:t>
+      </w:r>
+      <w:proofErr w:type="gramEnd"/>
       <w:r>
         <w:rPr>
           <w:sz w:val="24"/>
@@ -4284,8 +4670,19 @@
           <w:szCs w:val="22"/>
           <w:u w:val="single"/>
         </w:rPr>
-        <w:t>Ю.Е. Гапанюк</w:t>
-      </w:r>
+        <w:t xml:space="preserve">Ю.Е. </w:t>
+      </w:r>
+      <w:proofErr w:type="spellStart"/>
+      <w:r>
+        <w:rPr>
+          <w:b/>
+          <w:sz w:val="24"/>
+          <w:szCs w:val="22"/>
+          <w:u w:val="single"/>
+        </w:rPr>
+        <w:t>Гапанюк</w:t>
+      </w:r>
+      <w:proofErr w:type="spellEnd"/>
       <w:r>
         <w:rPr>
           <w:b/>
@@ -4311,7 +4708,39 @@
           <w:sz w:val="18"/>
           <w:szCs w:val="18"/>
         </w:rPr>
-        <w:t xml:space="preserve">(Подпись, дата)                             (И.О.Фамилия)            </w:t>
+        <w:t xml:space="preserve">(Подпись, </w:t>
+      </w:r>
+      <w:proofErr w:type="gramStart"/>
+      <w:r>
+        <w:rPr>
+          <w:sz w:val="18"/>
+          <w:szCs w:val="18"/>
+        </w:rPr>
+        <w:t xml:space="preserve">дата)   </w:t>
+      </w:r>
+      <w:proofErr w:type="gramEnd"/>
+      <w:r>
+        <w:rPr>
+          <w:sz w:val="18"/>
+          <w:szCs w:val="18"/>
+        </w:rPr>
+        <w:t xml:space="preserve">                          (</w:t>
+      </w:r>
+      <w:proofErr w:type="spellStart"/>
+      <w:r>
+        <w:rPr>
+          <w:sz w:val="18"/>
+          <w:szCs w:val="18"/>
+        </w:rPr>
+        <w:t>И.О.Фамилия</w:t>
+      </w:r>
+      <w:proofErr w:type="spellEnd"/>
+      <w:r>
+        <w:rPr>
+          <w:sz w:val="18"/>
+          <w:szCs w:val="18"/>
+        </w:rPr>
+        <w:t xml:space="preserve">)            </w:t>
       </w:r>
     </w:p>
     <w:p>
@@ -4459,7 +4888,39 @@
           <w:sz w:val="18"/>
           <w:szCs w:val="18"/>
         </w:rPr>
-        <w:t xml:space="preserve">(Подпись, дата)                             (И.О.Фамилия)   </w:t>
+        <w:t xml:space="preserve">(Подпись, </w:t>
+      </w:r>
+      <w:proofErr w:type="gramStart"/>
+      <w:r>
+        <w:rPr>
+          <w:sz w:val="18"/>
+          <w:szCs w:val="18"/>
+        </w:rPr>
+        <w:t xml:space="preserve">дата)   </w:t>
+      </w:r>
+      <w:proofErr w:type="gramEnd"/>
+      <w:r>
+        <w:rPr>
+          <w:sz w:val="18"/>
+          <w:szCs w:val="18"/>
+        </w:rPr>
+        <w:t xml:space="preserve">                          (</w:t>
+      </w:r>
+      <w:proofErr w:type="spellStart"/>
+      <w:r>
+        <w:rPr>
+          <w:sz w:val="18"/>
+          <w:szCs w:val="18"/>
+        </w:rPr>
+        <w:t>И.О.Фамилия</w:t>
+      </w:r>
+      <w:proofErr w:type="spellEnd"/>
+      <w:r>
+        <w:rPr>
+          <w:sz w:val="18"/>
+          <w:szCs w:val="18"/>
+        </w:rPr>
+        <w:t xml:space="preserve">)   </w:t>
       </w:r>
       <w:r>
         <w:rPr>
@@ -10848,7 +11309,7 @@
 </file>
 
 <file path=customXml/itemProps1.xml><?xml version="1.0" encoding="utf-8"?>
-<ds:datastoreItem xmlns:ds="http://schemas.openxmlformats.org/officeDocument/2006/customXml" ds:itemID="{32136640-2EDA-48FC-8200-42ED9FFC0CC3}">
+<ds:datastoreItem xmlns:ds="http://schemas.openxmlformats.org/officeDocument/2006/customXml" ds:itemID="{DE326ECC-4AF4-47AD-82F0-29FA4A132161}">
   <ds:schemaRefs>
     <ds:schemaRef ds:uri="http://schemas.openxmlformats.org/officeDocument/2006/bibliography"/>
   </ds:schemaRefs>

</xml_diff>